<commit_message>
odradjen security na klijentu za jedan deo
</commit_message>
<xml_diff>
--- a/Specifikacija-Projekta-Biblioteka.docx
+++ b/Specifikacija-Projekta-Biblioteka.docx
@@ -567,6 +567,24 @@
       </w:pPr>
       <w:r>
         <w:t>Routing: Za navigaciju kroz aplikaciju.</w:t>
+      </w:r>
+    </w:p>
+    <w:p>
+      <w:pPr>
+        <w:pStyle w:val="Pasussalistom"/>
+        <w:numPr>
+          <w:ilvl w:val="0"/>
+          <w:numId w:val="8"/>
+        </w:numPr>
+      </w:pPr>
+      <w:r>
+        <w:t>Local Storage mehaniz</w:t>
+      </w:r>
+      <w:r>
+        <w:t>a</w:t>
+      </w:r>
+      <w:r>
+        <w:t>m: Za čuvanje JWT tokena radi održavanja korisničke sesije i osiguravanja otpornosti aplikacije prilikom osvežavanja stranice.</w:t>
       </w:r>
     </w:p>
     <w:p>

</xml_diff>